<commit_message>
Docs: All project manuals are uploaded
</commit_message>
<xml_diff>
--- a/Proyecto_escrito/usuario_johan style.docx
+++ b/Proyecto_escrito/usuario_johan style.docx
@@ -3353,6 +3353,7 @@
         <w:ind w:left="720"/>
         <w:jc w:val="both"/>
         <w:rPr>
+          <w:rFonts w:ascii="Eras Md BT" w:eastAsia="Eras Md BT" w:hAnsi="Eras Md BT" w:cs="Eras Md BT"/>
           <w:color w:val="000000"/>
           <w:sz w:val="24"/>
           <w:szCs w:val="24"/>
@@ -3438,6 +3439,87 @@
           <w:szCs w:val="24"/>
         </w:rPr>
         <w:t>.</w:t>
+      </w:r>
+    </w:p>
+    <w:p>
+      <w:pPr>
+        <w:pBdr>
+          <w:top w:val="nil"/>
+          <w:left w:val="nil"/>
+          <w:bottom w:val="nil"/>
+          <w:right w:val="nil"/>
+          <w:between w:val="nil"/>
+        </w:pBdr>
+        <w:spacing w:after="120"/>
+        <w:ind w:left="720"/>
+        <w:jc w:val="both"/>
+        <w:rPr>
+          <w:color w:val="000000"/>
+          <w:sz w:val="24"/>
+          <w:szCs w:val="24"/>
+        </w:rPr>
+      </w:pPr>
+      <w:r>
+        <w:rPr>
+          <w:color w:val="000000"/>
+          <w:sz w:val="24"/>
+          <w:szCs w:val="24"/>
+        </w:rPr>
+        <w:drawing>
+          <wp:anchor distT="0" distB="0" distL="114300" distR="114300" simplePos="0" relativeHeight="251672576" behindDoc="0" locked="0" layoutInCell="1" allowOverlap="1" wp14:anchorId="08E3DE0A" wp14:editId="0D7F0010">
+            <wp:simplePos x="0" y="0"/>
+            <wp:positionH relativeFrom="column">
+              <wp:posOffset>339090</wp:posOffset>
+            </wp:positionH>
+            <wp:positionV relativeFrom="paragraph">
+              <wp:posOffset>344170</wp:posOffset>
+            </wp:positionV>
+            <wp:extent cx="5124450" cy="5514975"/>
+            <wp:effectExtent l="0" t="0" r="0" b="9525"/>
+            <wp:wrapSquare wrapText="bothSides"/>
+            <wp:docPr id="2" name="Imagen 2"/>
+            <wp:cNvGraphicFramePr>
+              <a:graphicFrameLocks xmlns:a="http://schemas.openxmlformats.org/drawingml/2006/main" noChangeAspect="1"/>
+            </wp:cNvGraphicFramePr>
+            <a:graphic xmlns:a="http://schemas.openxmlformats.org/drawingml/2006/main">
+              <a:graphicData uri="http://schemas.openxmlformats.org/drawingml/2006/picture">
+                <pic:pic xmlns:pic="http://schemas.openxmlformats.org/drawingml/2006/picture">
+                  <pic:nvPicPr>
+                    <pic:cNvPr id="1" name=""/>
+                    <pic:cNvPicPr/>
+                  </pic:nvPicPr>
+                  <pic:blipFill>
+                    <a:blip r:embed="rId8">
+                      <a:extLst>
+                        <a:ext uri="{28A0092B-C50C-407E-A947-70E740481C1C}">
+                          <a14:useLocalDpi xmlns:a14="http://schemas.microsoft.com/office/drawing/2010/main" val="0"/>
+                        </a:ext>
+                      </a:extLst>
+                    </a:blip>
+                    <a:stretch>
+                      <a:fillRect/>
+                    </a:stretch>
+                  </pic:blipFill>
+                  <pic:spPr>
+                    <a:xfrm>
+                      <a:off x="0" y="0"/>
+                      <a:ext cx="5124450" cy="5514975"/>
+                    </a:xfrm>
+                    <a:prstGeom prst="rect">
+                      <a:avLst/>
+                    </a:prstGeom>
+                  </pic:spPr>
+                </pic:pic>
+              </a:graphicData>
+            </a:graphic>
+            <wp14:sizeRelH relativeFrom="page">
+              <wp14:pctWidth>0</wp14:pctWidth>
+            </wp14:sizeRelH>
+            <wp14:sizeRelV relativeFrom="page">
+              <wp14:pctHeight>0</wp14:pctHeight>
+            </wp14:sizeRelV>
+          </wp:anchor>
+        </w:drawing>
       </w:r>
     </w:p>
     <w:p>
@@ -3471,6 +3553,7 @@
           <w:sz w:val="22"/>
           <w:szCs w:val="22"/>
         </w:rPr>
+        <w:lastRenderedPageBreak/>
         <w:drawing>
           <wp:anchor distT="0" distB="0" distL="114300" distR="114300" simplePos="0" relativeHeight="251659264" behindDoc="0" locked="0" layoutInCell="1" allowOverlap="1" wp14:anchorId="7BCECE64" wp14:editId="58F2EEAE">
             <wp:simplePos x="0" y="0"/>
@@ -3495,7 +3578,7 @@
                     <pic:cNvPicPr/>
                   </pic:nvPicPr>
                   <pic:blipFill>
-                    <a:blip r:embed="rId8">
+                    <a:blip r:embed="rId9">
                       <a:extLst>
                         <a:ext uri="{28A0092B-C50C-407E-A947-70E740481C1C}">
                           <a14:useLocalDpi xmlns:a14="http://schemas.microsoft.com/office/drawing/2010/main" val="0"/>
@@ -3622,6 +3705,46 @@
     <w:p>
       <w:pPr>
         <w:jc w:val="both"/>
+      </w:pPr>
+    </w:p>
+    <w:p>
+      <w:pPr>
+        <w:jc w:val="both"/>
+      </w:pPr>
+    </w:p>
+    <w:p>
+      <w:pPr>
+        <w:jc w:val="both"/>
+      </w:pPr>
+    </w:p>
+    <w:p>
+      <w:pPr>
+        <w:jc w:val="both"/>
+      </w:pPr>
+    </w:p>
+    <w:p>
+      <w:pPr>
+        <w:jc w:val="both"/>
+      </w:pPr>
+    </w:p>
+    <w:p>
+      <w:pPr>
+        <w:jc w:val="both"/>
+      </w:pPr>
+    </w:p>
+    <w:p>
+      <w:pPr>
+        <w:jc w:val="both"/>
+      </w:pPr>
+    </w:p>
+    <w:p>
+      <w:pPr>
+        <w:jc w:val="both"/>
+      </w:pPr>
+    </w:p>
+    <w:p>
+      <w:pPr>
+        <w:jc w:val="both"/>
         <w:rPr>
           <w:b/>
         </w:rPr>
@@ -3630,6 +3753,7 @@
         <w:rPr>
           <w:b/>
         </w:rPr>
+        <w:lastRenderedPageBreak/>
         <w:t xml:space="preserve">Mapa </w:t>
       </w:r>
       <w:r>
@@ -3779,7 +3903,7 @@
                     <pic:cNvPicPr preferRelativeResize="0"/>
                   </pic:nvPicPr>
                   <pic:blipFill>
-                    <a:blip r:embed="rId9"/>
+                    <a:blip r:embed="rId10"/>
                     <a:srcRect/>
                     <a:stretch>
                       <a:fillRect/>
@@ -3805,6 +3929,42 @@
     <w:p>
       <w:pPr>
         <w:jc w:val="both"/>
+      </w:pPr>
+    </w:p>
+    <w:p>
+      <w:pPr>
+        <w:pBdr>
+          <w:top w:val="nil"/>
+          <w:left w:val="nil"/>
+          <w:bottom w:val="nil"/>
+          <w:right w:val="nil"/>
+          <w:between w:val="nil"/>
+        </w:pBdr>
+        <w:spacing w:after="120"/>
+        <w:jc w:val="both"/>
+        <w:rPr>
+          <w:color w:val="000000"/>
+          <w:sz w:val="22"/>
+          <w:szCs w:val="22"/>
+        </w:rPr>
+      </w:pPr>
+    </w:p>
+    <w:p>
+      <w:pPr>
+        <w:pBdr>
+          <w:top w:val="nil"/>
+          <w:left w:val="nil"/>
+          <w:bottom w:val="nil"/>
+          <w:right w:val="nil"/>
+          <w:between w:val="nil"/>
+        </w:pBdr>
+        <w:spacing w:after="120"/>
+        <w:jc w:val="both"/>
+        <w:rPr>
+          <w:color w:val="000000"/>
+          <w:sz w:val="22"/>
+          <w:szCs w:val="22"/>
+        </w:rPr>
       </w:pPr>
     </w:p>
     <w:p>
@@ -4104,7 +4264,7 @@
                     <pic:cNvPicPr/>
                   </pic:nvPicPr>
                   <pic:blipFill>
-                    <a:blip r:embed="rId10">
+                    <a:blip r:embed="rId11">
                       <a:extLst>
                         <a:ext uri="{28A0092B-C50C-407E-A947-70E740481C1C}">
                           <a14:useLocalDpi xmlns:a14="http://schemas.microsoft.com/office/drawing/2010/main" val="0"/>
@@ -4308,7 +4468,7 @@
                     <pic:cNvPicPr/>
                   </pic:nvPicPr>
                   <pic:blipFill>
-                    <a:blip r:embed="rId11">
+                    <a:blip r:embed="rId12">
                       <a:extLst>
                         <a:ext uri="{28A0092B-C50C-407E-A947-70E740481C1C}">
                           <a14:useLocalDpi xmlns:a14="http://schemas.microsoft.com/office/drawing/2010/main" val="0"/>
@@ -4514,7 +4674,7 @@
                     <pic:cNvPicPr/>
                   </pic:nvPicPr>
                   <pic:blipFill>
-                    <a:blip r:embed="rId12">
+                    <a:blip r:embed="rId13">
                       <a:extLst>
                         <a:ext uri="{28A0092B-C50C-407E-A947-70E740481C1C}">
                           <a14:useLocalDpi xmlns:a14="http://schemas.microsoft.com/office/drawing/2010/main" val="0"/>
@@ -5069,7 +5229,7 @@
                     <pic:cNvPicPr/>
                   </pic:nvPicPr>
                   <pic:blipFill>
-                    <a:blip r:embed="rId13">
+                    <a:blip r:embed="rId14">
                       <a:extLst>
                         <a:ext uri="{28A0092B-C50C-407E-A947-70E740481C1C}">
                           <a14:useLocalDpi xmlns:a14="http://schemas.microsoft.com/office/drawing/2010/main" val="0"/>
@@ -5440,7 +5600,7 @@
                     <pic:cNvPicPr/>
                   </pic:nvPicPr>
                   <pic:blipFill>
-                    <a:blip r:embed="rId14">
+                    <a:blip r:embed="rId15">
                       <a:extLst>
                         <a:ext uri="{28A0092B-C50C-407E-A947-70E740481C1C}">
                           <a14:useLocalDpi xmlns:a14="http://schemas.microsoft.com/office/drawing/2010/main" val="0"/>
@@ -5818,7 +5978,7 @@
                     <pic:cNvPicPr/>
                   </pic:nvPicPr>
                   <pic:blipFill>
-                    <a:blip r:embed="rId15">
+                    <a:blip r:embed="rId16">
                       <a:extLst>
                         <a:ext uri="{28A0092B-C50C-407E-A947-70E740481C1C}">
                           <a14:useLocalDpi xmlns:a14="http://schemas.microsoft.com/office/drawing/2010/main" val="0"/>
@@ -6295,7 +6455,7 @@
                     <pic:cNvPicPr/>
                   </pic:nvPicPr>
                   <pic:blipFill>
-                    <a:blip r:embed="rId16">
+                    <a:blip r:embed="rId17">
                       <a:extLst>
                         <a:ext uri="{28A0092B-C50C-407E-A947-70E740481C1C}">
                           <a14:useLocalDpi xmlns:a14="http://schemas.microsoft.com/office/drawing/2010/main" val="0"/>
@@ -6385,7 +6545,7 @@
                     <pic:cNvPicPr/>
                   </pic:nvPicPr>
                   <pic:blipFill>
-                    <a:blip r:embed="rId17">
+                    <a:blip r:embed="rId18">
                       <a:extLst>
                         <a:ext uri="{28A0092B-C50C-407E-A947-70E740481C1C}">
                           <a14:useLocalDpi xmlns:a14="http://schemas.microsoft.com/office/drawing/2010/main" val="0"/>
@@ -6417,23 +6577,13 @@
           </wp:anchor>
         </w:drawing>
       </w:r>
-      <w:proofErr w:type="spellStart"/>
-      <w:r>
-        <w:rPr>
-          <w:rFonts w:ascii="Eras Md BT" w:eastAsia="Eras Md BT" w:hAnsi="Eras Md BT" w:cs="Eras Md BT"/>
-          <w:sz w:val="28"/>
-          <w:szCs w:val="28"/>
-        </w:rPr>
-        <w:t>Pagina</w:t>
-      </w:r>
-      <w:proofErr w:type="spellEnd"/>
-      <w:r>
-        <w:rPr>
-          <w:rFonts w:ascii="Eras Md BT" w:eastAsia="Eras Md BT" w:hAnsi="Eras Md BT" w:cs="Eras Md BT"/>
-          <w:sz w:val="28"/>
-          <w:szCs w:val="28"/>
-        </w:rPr>
-        <w:t xml:space="preserve"> principal para el registro del proveedor, </w:t>
+      <w:r>
+        <w:rPr>
+          <w:rFonts w:ascii="Eras Md BT" w:eastAsia="Eras Md BT" w:hAnsi="Eras Md BT" w:cs="Eras Md BT"/>
+          <w:sz w:val="28"/>
+          <w:szCs w:val="28"/>
+        </w:rPr>
+        <w:t xml:space="preserve">Pagina principal para el registro del proveedor, </w:t>
       </w:r>
       <w:r>
         <w:rPr>
@@ -6571,7 +6721,7 @@
                     <pic:cNvPicPr/>
                   </pic:nvPicPr>
                   <pic:blipFill>
-                    <a:blip r:embed="rId18">
+                    <a:blip r:embed="rId19">
                       <a:extLst>
                         <a:ext uri="{28A0092B-C50C-407E-A947-70E740481C1C}">
                           <a14:useLocalDpi xmlns:a14="http://schemas.microsoft.com/office/drawing/2010/main" val="0"/>
@@ -6695,7 +6845,7 @@
                     <pic:cNvPicPr/>
                   </pic:nvPicPr>
                   <pic:blipFill>
-                    <a:blip r:embed="rId19">
+                    <a:blip r:embed="rId20">
                       <a:extLst>
                         <a:ext uri="{28A0092B-C50C-407E-A947-70E740481C1C}">
                           <a14:useLocalDpi xmlns:a14="http://schemas.microsoft.com/office/drawing/2010/main" val="0"/>
@@ -6847,7 +6997,7 @@
                     <pic:cNvPicPr/>
                   </pic:nvPicPr>
                   <pic:blipFill>
-                    <a:blip r:embed="rId20">
+                    <a:blip r:embed="rId21">
                       <a:extLst>
                         <a:ext uri="{28A0092B-C50C-407E-A947-70E740481C1C}">
                           <a14:useLocalDpi xmlns:a14="http://schemas.microsoft.com/office/drawing/2010/main" val="0"/>
@@ -6982,7 +7132,7 @@
                     <pic:cNvPicPr/>
                   </pic:nvPicPr>
                   <pic:blipFill>
-                    <a:blip r:embed="rId21">
+                    <a:blip r:embed="rId22">
                       <a:extLst>
                         <a:ext uri="{28A0092B-C50C-407E-A947-70E740481C1C}">
                           <a14:useLocalDpi xmlns:a14="http://schemas.microsoft.com/office/drawing/2010/main" val="0"/>
@@ -7288,55 +7438,7 @@
                                 <w:color w:val="000000"/>
                                 <w:sz w:val="22"/>
                               </w:rPr>
-                              <w:t xml:space="preserve"> una lista de las preguntas o dudas más frecuentes (</w:t>
-                            </w:r>
-                            <w:proofErr w:type="spellStart"/>
-                            <w:r>
-                              <w:rPr>
-                                <w:color w:val="000000"/>
-                                <w:sz w:val="22"/>
-                              </w:rPr>
-                              <w:t>Frequently</w:t>
-                            </w:r>
-                            <w:proofErr w:type="spellEnd"/>
-                            <w:r>
-                              <w:rPr>
-                                <w:color w:val="000000"/>
-                                <w:sz w:val="22"/>
-                              </w:rPr>
-                              <w:t xml:space="preserve"> </w:t>
-                            </w:r>
-                            <w:proofErr w:type="spellStart"/>
-                            <w:r>
-                              <w:rPr>
-                                <w:color w:val="000000"/>
-                                <w:sz w:val="22"/>
-                              </w:rPr>
-                              <w:t>Asked</w:t>
-                            </w:r>
-                            <w:proofErr w:type="spellEnd"/>
-                            <w:r>
-                              <w:rPr>
-                                <w:color w:val="000000"/>
-                                <w:sz w:val="22"/>
-                              </w:rPr>
-                              <w:t xml:space="preserve"> </w:t>
-                            </w:r>
-                            <w:proofErr w:type="spellStart"/>
-                            <w:r>
-                              <w:rPr>
-                                <w:color w:val="000000"/>
-                                <w:sz w:val="22"/>
-                              </w:rPr>
-                              <w:t>Questions</w:t>
-                            </w:r>
-                            <w:proofErr w:type="spellEnd"/>
-                            <w:r>
-                              <w:rPr>
-                                <w:color w:val="000000"/>
-                                <w:sz w:val="22"/>
-                              </w:rPr>
-                              <w:t>) que pueden surgirle a un usuario del sistema junto a una explicación para cada una de ellas.</w:t>
+                              <w:t xml:space="preserve"> una lista de las preguntas o dudas más frecuentes (Frequently Asked Questions) que pueden surgirle a un usuario del sistema junto a una explicación para cada una de ellas.</w:t>
                             </w:r>
                           </w:p>
                         </w:txbxContent>
@@ -7395,55 +7497,7 @@
                           <w:color w:val="000000"/>
                           <w:sz w:val="22"/>
                         </w:rPr>
-                        <w:t xml:space="preserve"> una lista de las preguntas o dudas más frecuentes (</w:t>
-                      </w:r>
-                      <w:proofErr w:type="spellStart"/>
-                      <w:r>
-                        <w:rPr>
-                          <w:color w:val="000000"/>
-                          <w:sz w:val="22"/>
-                        </w:rPr>
-                        <w:t>Frequently</w:t>
-                      </w:r>
-                      <w:proofErr w:type="spellEnd"/>
-                      <w:r>
-                        <w:rPr>
-                          <w:color w:val="000000"/>
-                          <w:sz w:val="22"/>
-                        </w:rPr>
-                        <w:t xml:space="preserve"> </w:t>
-                      </w:r>
-                      <w:proofErr w:type="spellStart"/>
-                      <w:r>
-                        <w:rPr>
-                          <w:color w:val="000000"/>
-                          <w:sz w:val="22"/>
-                        </w:rPr>
-                        <w:t>Asked</w:t>
-                      </w:r>
-                      <w:proofErr w:type="spellEnd"/>
-                      <w:r>
-                        <w:rPr>
-                          <w:color w:val="000000"/>
-                          <w:sz w:val="22"/>
-                        </w:rPr>
-                        <w:t xml:space="preserve"> </w:t>
-                      </w:r>
-                      <w:proofErr w:type="spellStart"/>
-                      <w:r>
-                        <w:rPr>
-                          <w:color w:val="000000"/>
-                          <w:sz w:val="22"/>
-                        </w:rPr>
-                        <w:t>Questions</w:t>
-                      </w:r>
-                      <w:proofErr w:type="spellEnd"/>
-                      <w:r>
-                        <w:rPr>
-                          <w:color w:val="000000"/>
-                          <w:sz w:val="22"/>
-                        </w:rPr>
-                        <w:t>) que pueden surgirle a un usuario del sistema junto a una explicación para cada una de ellas.</w:t>
+                        <w:t xml:space="preserve"> una lista de las preguntas o dudas más frecuentes (Frequently Asked Questions) que pueden surgirle a un usuario del sistema junto a una explicación para cada una de ellas.</w:t>
                       </w:r>
                     </w:p>
                   </w:txbxContent>
@@ -7748,8 +7802,8 @@
       </w:pPr>
     </w:p>
     <w:sectPr>
-      <w:headerReference w:type="default" r:id="rId22"/>
-      <w:footerReference w:type="default" r:id="rId23"/>
+      <w:headerReference w:type="default" r:id="rId23"/>
+      <w:footerReference w:type="default" r:id="rId24"/>
       <w:pgSz w:w="11905" w:h="16837"/>
       <w:pgMar w:top="1474" w:right="1134" w:bottom="1134" w:left="1701" w:header="1134" w:footer="720" w:gutter="0"/>
       <w:cols w:space="720"/>

</xml_diff>